<commit_message>
Renamed DLLtest2.py and moved it to utilities\dump_roster_to_csv.py; updated TODO and step 1 Readme; made changes to most other Python scripts to be more pythonic.
</commit_message>
<xml_diff>
--- a/process/step_1 README for Madden_08_Updater.docx
+++ b/process/step_1 README for Madden_08_Updater.docx
@@ -1,10 +1,22 @@
 
 <file path=word/document.xml><?xml version="1.0" encoding="utf-8"?>
-<w:document xmlns:wpc="http://schemas.microsoft.com/office/word/2010/wordprocessingCanvas" xmlns:cx="http://schemas.microsoft.com/office/drawing/2014/chartex" xmlns:cx1="http://schemas.microsoft.com/office/drawing/2015/9/8/chartex" xmlns:mc="http://schemas.openxmlformats.org/markup-compatibility/2006" xmlns:o="urn:schemas-microsoft-com:office:office" xmlns:r="http://schemas.openxmlformats.org/officeDocument/2006/relationships" xmlns:m="http://schemas.openxmlformats.org/officeDocument/2006/math" xmlns:v="urn:schemas-microsoft-com:vml" xmlns:wp14="http://schemas.microsoft.com/office/word/2010/wordprocessingDrawing" xmlns:wp="http://schemas.openxmlformats.org/drawingml/2006/wordprocessingDrawing" xmlns:w10="urn:schemas-microsoft-com:office:word" xmlns:w="http://schemas.openxmlformats.org/wordprocessingml/2006/main" xmlns:w14="http://schemas.microsoft.com/office/word/2010/wordml" xmlns:w15="http://schemas.microsoft.com/office/word/2012/wordml" xmlns:w16se="http://schemas.microsoft.com/office/word/2015/wordml/symex" xmlns:wpg="http://schemas.microsoft.com/office/word/2010/wordprocessingGroup" xmlns:wpi="http://schemas.microsoft.com/office/word/2010/wordprocessingInk" xmlns:wne="http://schemas.microsoft.com/office/word/2006/wordml" xmlns:wps="http://schemas.microsoft.com/office/word/2010/wordprocessingShape" mc:Ignorable="w14 w15 w16se wp14">
+<w:document xmlns:wpc="http://schemas.microsoft.com/office/word/2010/wordprocessingCanvas" xmlns:cx="http://schemas.microsoft.com/office/drawing/2014/chartex" xmlns:cx1="http://schemas.microsoft.com/office/drawing/2015/9/8/chartex" xmlns:cx2="http://schemas.microsoft.com/office/drawing/2015/10/21/chartex" xmlns:cx3="http://schemas.microsoft.com/office/drawing/2016/5/9/chartex" xmlns:cx4="http://schemas.microsoft.com/office/drawing/2016/5/10/chartex" xmlns:cx5="http://schemas.microsoft.com/office/drawing/2016/5/11/chartex" xmlns:cx6="http://schemas.microsoft.com/office/drawing/2016/5/12/chartex" xmlns:cx7="http://schemas.microsoft.com/office/drawing/2016/5/13/chartex" xmlns:cx8="http://schemas.microsoft.com/office/drawing/2016/5/14/chartex" xmlns:mc="http://schemas.openxmlformats.org/markup-compatibility/2006" xmlns:aink="http://schemas.microsoft.com/office/drawing/2016/ink" xmlns:am3d="http://schemas.microsoft.com/office/drawing/2017/model3d" xmlns:o="urn:schemas-microsoft-com:office:office" xmlns:r="http://schemas.openxmlformats.org/officeDocument/2006/relationships" xmlns:m="http://schemas.openxmlformats.org/officeDocument/2006/math" xmlns:v="urn:schemas-microsoft-com:vml" xmlns:wp14="http://schemas.microsoft.com/office/word/2010/wordprocessingDrawing" xmlns:wp="http://schemas.openxmlformats.org/drawingml/2006/wordprocessingDrawing" xmlns:w10="urn:schemas-microsoft-com:office:word" xmlns:w="http://schemas.openxmlformats.org/wordprocessingml/2006/main" xmlns:w14="http://schemas.microsoft.com/office/word/2010/wordml" xmlns:w15="http://schemas.microsoft.com/office/word/2012/wordml" xmlns:w16cid="http://schemas.microsoft.com/office/word/2016/wordml/cid" xmlns:w16se="http://schemas.microsoft.com/office/word/2015/wordml/symex" xmlns:wpg="http://schemas.microsoft.com/office/word/2010/wordprocessingGroup" xmlns:wpi="http://schemas.microsoft.com/office/word/2010/wordprocessingInk" xmlns:wne="http://schemas.microsoft.com/office/word/2006/wordml" xmlns:wps="http://schemas.microsoft.com/office/word/2010/wordprocessingShape" mc:Ignorable="w14 w15 w16se w16cid wp14">
   <w:body>
     <w:p>
       <w:r>
-        <w:t xml:space="preserve">This document explains how to use the files in this folder to update the edited Madden NFL ’08 Roster file (‘base.ros’) with the latest information from NFL.com and the most recent Madden NFL player ratings. </w:t>
+        <w:t xml:space="preserve">This document explains how to use the files in this folder to update the </w:t>
+      </w:r>
+      <w:r>
+        <w:t xml:space="preserve">working base (already </w:t>
+      </w:r>
+      <w:r>
+        <w:t>edited</w:t>
+      </w:r>
+      <w:r>
+        <w:t>) Madden NFL ’08 Roster file ‘base.ros’</w:t>
+      </w:r>
+      <w:r>
+        <w:t xml:space="preserve"> with the latest information from NFL.com and the most recent Madden NFL player ratings. </w:t>
       </w:r>
     </w:p>
     <w:p>
@@ -104,7 +116,7 @@
         <w:t>\EA ratings\edited</w:t>
       </w:r>
       <w:r>
-        <w:t xml:space="preserve">” </w:t>
+        <w:t>”</w:t>
       </w:r>
       <w:r>
         <w:t xml:space="preserve">. Then make a copy of </w:t>
@@ -131,7 +143,13 @@
         <w:t>”</w:t>
       </w:r>
       <w:r>
-        <w:t>, overwriting the previous copy there.</w:t>
+        <w:t xml:space="preserve">, overwriting </w:t>
+      </w:r>
+      <w:r>
+        <w:t>any</w:t>
+      </w:r>
+      <w:r>
+        <w:t xml:space="preserve"> previous copy there.</w:t>
       </w:r>
     </w:p>
     <w:p>
@@ -278,13 +296,7 @@
         </w:numPr>
       </w:pPr>
       <w:r>
-        <w:t>If</w:t>
-      </w:r>
-      <w:r>
-        <w:t xml:space="preserve"> the format of the HTML on the NFL site has not changed</w:t>
-      </w:r>
-      <w:r>
-        <w:t>, the step 3 script should have created a file “</w:t>
+        <w:t>If the format of the HTML on the NFL site has not changed, the step 3 script should have created a file “</w:t>
       </w:r>
       <w:r>
         <w:t>NFL rosters.csv</w:t>
@@ -352,8 +364,6 @@
       <w:r>
         <w:t xml:space="preserve"> </w:t>
       </w:r>
-      <w:bookmarkStart w:id="0" w:name="_GoBack"/>
-      <w:bookmarkEnd w:id="0"/>
     </w:p>
     <w:p>
       <w:pPr>
@@ -406,7 +416,10 @@
         <w:t>Make any refinements to the altered roster file through the MaddenAmp application.</w:t>
       </w:r>
     </w:p>
-    <w:p/>
+    <w:p>
+      <w:bookmarkStart w:id="0" w:name="_GoBack"/>
+      <w:bookmarkEnd w:id="0"/>
+    </w:p>
     <w:sectPr>
       <w:pgSz w:w="12240" w:h="15840"/>
       <w:pgMar w:top="1440" w:right="1440" w:bottom="1440" w:left="1440" w:header="720" w:footer="720" w:gutter="0"/>
@@ -418,7 +431,7 @@
 </file>
 
 <file path=word/numbering.xml><?xml version="1.0" encoding="utf-8"?>
-<w:numbering xmlns:wpc="http://schemas.microsoft.com/office/word/2010/wordprocessingCanvas" xmlns:cx="http://schemas.microsoft.com/office/drawing/2014/chartex" xmlns:cx1="http://schemas.microsoft.com/office/drawing/2015/9/8/chartex" xmlns:mc="http://schemas.openxmlformats.org/markup-compatibility/2006" xmlns:o="urn:schemas-microsoft-com:office:office" xmlns:r="http://schemas.openxmlformats.org/officeDocument/2006/relationships" xmlns:m="http://schemas.openxmlformats.org/officeDocument/2006/math" xmlns:v="urn:schemas-microsoft-com:vml" xmlns:wp14="http://schemas.microsoft.com/office/word/2010/wordprocessingDrawing" xmlns:wp="http://schemas.openxmlformats.org/drawingml/2006/wordprocessingDrawing" xmlns:w10="urn:schemas-microsoft-com:office:word" xmlns:w="http://schemas.openxmlformats.org/wordprocessingml/2006/main" xmlns:w14="http://schemas.microsoft.com/office/word/2010/wordml" xmlns:w15="http://schemas.microsoft.com/office/word/2012/wordml" xmlns:w16se="http://schemas.microsoft.com/office/word/2015/wordml/symex" xmlns:wpg="http://schemas.microsoft.com/office/word/2010/wordprocessingGroup" xmlns:wpi="http://schemas.microsoft.com/office/word/2010/wordprocessingInk" xmlns:wne="http://schemas.microsoft.com/office/word/2006/wordml" xmlns:wps="http://schemas.microsoft.com/office/word/2010/wordprocessingShape" mc:Ignorable="w14 w15 w16se wp14">
+<w:numbering xmlns:wpc="http://schemas.microsoft.com/office/word/2010/wordprocessingCanvas" xmlns:cx="http://schemas.microsoft.com/office/drawing/2014/chartex" xmlns:cx1="http://schemas.microsoft.com/office/drawing/2015/9/8/chartex" xmlns:cx2="http://schemas.microsoft.com/office/drawing/2015/10/21/chartex" xmlns:cx3="http://schemas.microsoft.com/office/drawing/2016/5/9/chartex" xmlns:cx4="http://schemas.microsoft.com/office/drawing/2016/5/10/chartex" xmlns:cx5="http://schemas.microsoft.com/office/drawing/2016/5/11/chartex" xmlns:cx6="http://schemas.microsoft.com/office/drawing/2016/5/12/chartex" xmlns:cx7="http://schemas.microsoft.com/office/drawing/2016/5/13/chartex" xmlns:cx8="http://schemas.microsoft.com/office/drawing/2016/5/14/chartex" xmlns:mc="http://schemas.openxmlformats.org/markup-compatibility/2006" xmlns:aink="http://schemas.microsoft.com/office/drawing/2016/ink" xmlns:am3d="http://schemas.microsoft.com/office/drawing/2017/model3d" xmlns:o="urn:schemas-microsoft-com:office:office" xmlns:r="http://schemas.openxmlformats.org/officeDocument/2006/relationships" xmlns:m="http://schemas.openxmlformats.org/officeDocument/2006/math" xmlns:v="urn:schemas-microsoft-com:vml" xmlns:wp14="http://schemas.microsoft.com/office/word/2010/wordprocessingDrawing" xmlns:wp="http://schemas.openxmlformats.org/drawingml/2006/wordprocessingDrawing" xmlns:w10="urn:schemas-microsoft-com:office:word" xmlns:w="http://schemas.openxmlformats.org/wordprocessingml/2006/main" xmlns:w14="http://schemas.microsoft.com/office/word/2010/wordml" xmlns:w15="http://schemas.microsoft.com/office/word/2012/wordml" xmlns:w16cid="http://schemas.microsoft.com/office/word/2016/wordml/cid" xmlns:w16se="http://schemas.microsoft.com/office/word/2015/wordml/symex" xmlns:wpg="http://schemas.microsoft.com/office/word/2010/wordprocessingGroup" xmlns:wpi="http://schemas.microsoft.com/office/word/2010/wordprocessingInk" xmlns:wne="http://schemas.microsoft.com/office/word/2006/wordml" xmlns:wps="http://schemas.microsoft.com/office/word/2010/wordprocessingShape" mc:Ignorable="w14 w15 w16se w16cid wp14">
   <w:abstractNum w:abstractNumId="0" w15:restartNumberingAfterBreak="0">
     <w:nsid w:val="5AD849A0"/>
     <w:multiLevelType w:val="hybridMultilevel"/>
@@ -628,7 +641,7 @@
 </file>
 
 <file path=word/styles.xml><?xml version="1.0" encoding="utf-8"?>
-<w:styles xmlns:mc="http://schemas.openxmlformats.org/markup-compatibility/2006" xmlns:r="http://schemas.openxmlformats.org/officeDocument/2006/relationships" xmlns:w="http://schemas.openxmlformats.org/wordprocessingml/2006/main" xmlns:w14="http://schemas.microsoft.com/office/word/2010/wordml" xmlns:w15="http://schemas.microsoft.com/office/word/2012/wordml" xmlns:w16se="http://schemas.microsoft.com/office/word/2015/wordml/symex" mc:Ignorable="w14 w15 w16se">
+<w:styles xmlns:mc="http://schemas.openxmlformats.org/markup-compatibility/2006" xmlns:r="http://schemas.openxmlformats.org/officeDocument/2006/relationships" xmlns:w="http://schemas.openxmlformats.org/wordprocessingml/2006/main" xmlns:w14="http://schemas.microsoft.com/office/word/2010/wordml" xmlns:w15="http://schemas.microsoft.com/office/word/2012/wordml" xmlns:w16cid="http://schemas.microsoft.com/office/word/2016/wordml/cid" xmlns:w16se="http://schemas.microsoft.com/office/word/2015/wordml/symex" mc:Ignorable="w14 w15 w16se w16cid">
   <w:docDefaults>
     <w:rPrDefault>
       <w:rPr>
@@ -644,7 +657,7 @@
       </w:pPr>
     </w:pPrDefault>
   </w:docDefaults>
-  <w:latentStyles w:defLockedState="0" w:defUIPriority="99" w:defSemiHidden="0" w:defUnhideWhenUsed="0" w:defQFormat="0" w:count="371">
+  <w:latentStyles w:defLockedState="0" w:defUIPriority="99" w:defSemiHidden="0" w:defUnhideWhenUsed="0" w:defQFormat="0" w:count="375">
     <w:lsdException w:name="Normal" w:uiPriority="0" w:qFormat="1"/>
     <w:lsdException w:name="heading 1" w:uiPriority="9" w:qFormat="1"/>
     <w:lsdException w:name="heading 2" w:semiHidden="1" w:uiPriority="9" w:unhideWhenUsed="1" w:qFormat="1"/>
@@ -750,7 +763,6 @@
     <w:lsdException w:name="HTML Sample" w:semiHidden="1" w:unhideWhenUsed="1"/>
     <w:lsdException w:name="HTML Typewriter" w:semiHidden="1" w:unhideWhenUsed="1"/>
     <w:lsdException w:name="HTML Variable" w:semiHidden="1" w:unhideWhenUsed="1"/>
-    <w:lsdException w:name="Normal Table" w:semiHidden="1" w:unhideWhenUsed="1"/>
     <w:lsdException w:name="annotation subject" w:semiHidden="1" w:unhideWhenUsed="1"/>
     <w:lsdException w:name="No List" w:semiHidden="1" w:unhideWhenUsed="1"/>
     <w:lsdException w:name="Outline List 1" w:semiHidden="1" w:unhideWhenUsed="1"/>
@@ -794,10 +806,8 @@
     <w:lsdException w:name="Table Elegant" w:semiHidden="1" w:unhideWhenUsed="1"/>
     <w:lsdException w:name="Table Professional" w:semiHidden="1" w:unhideWhenUsed="1"/>
     <w:lsdException w:name="Table Subtle 1" w:semiHidden="1" w:unhideWhenUsed="1"/>
-    <w:lsdException w:name="Table Subtle 2" w:semiHidden="1" w:unhideWhenUsed="1"/>
     <w:lsdException w:name="Table Web 1" w:semiHidden="1" w:unhideWhenUsed="1"/>
     <w:lsdException w:name="Table Web 2" w:semiHidden="1" w:unhideWhenUsed="1"/>
-    <w:lsdException w:name="Table Web 3" w:semiHidden="1" w:unhideWhenUsed="1"/>
     <w:lsdException w:name="Balloon Text" w:semiHidden="1" w:unhideWhenUsed="1"/>
     <w:lsdException w:name="Table Grid" w:uiPriority="39"/>
     <w:lsdException w:name="Table Theme" w:semiHidden="1" w:unhideWhenUsed="1"/>
@@ -1016,6 +1026,10 @@
     <w:lsdException w:name="List Table 5 Dark Accent 6" w:uiPriority="50"/>
     <w:lsdException w:name="List Table 6 Colorful Accent 6" w:uiPriority="51"/>
     <w:lsdException w:name="List Table 7 Colorful Accent 6" w:uiPriority="52"/>
+    <w:lsdException w:name="Mention" w:semiHidden="1" w:unhideWhenUsed="1"/>
+    <w:lsdException w:name="Smart Hyperlink" w:semiHidden="1" w:unhideWhenUsed="1"/>
+    <w:lsdException w:name="Hashtag" w:semiHidden="1" w:unhideWhenUsed="1"/>
+    <w:lsdException w:name="Unresolved Mention" w:semiHidden="1" w:unhideWhenUsed="1"/>
   </w:latentStyles>
   <w:style w:type="paragraph" w:default="1" w:styleId="Normal">
     <w:name w:val="Normal"/>

</xml_diff>

<commit_message>
Numerous changes; moved all old code into process\utilities; linting multiple files; next todo is to check how we handle players on NFL.com with no jersey number; then finish linting all files in order.
</commit_message>
<xml_diff>
--- a/process/step_1 README for Madden_08_Updater.docx
+++ b/process/step_1 README for Madden_08_Updater.docx
@@ -1,6 +1,6 @@
 
 <file path=word/document.xml><?xml version="1.0" encoding="utf-8"?>
-<w:document xmlns:wpc="http://schemas.microsoft.com/office/word/2010/wordprocessingCanvas" xmlns:cx="http://schemas.microsoft.com/office/drawing/2014/chartex" xmlns:cx1="http://schemas.microsoft.com/office/drawing/2015/9/8/chartex" xmlns:cx2="http://schemas.microsoft.com/office/drawing/2015/10/21/chartex" xmlns:cx3="http://schemas.microsoft.com/office/drawing/2016/5/9/chartex" xmlns:cx4="http://schemas.microsoft.com/office/drawing/2016/5/10/chartex" xmlns:cx5="http://schemas.microsoft.com/office/drawing/2016/5/11/chartex" xmlns:cx6="http://schemas.microsoft.com/office/drawing/2016/5/12/chartex" xmlns:cx7="http://schemas.microsoft.com/office/drawing/2016/5/13/chartex" xmlns:cx8="http://schemas.microsoft.com/office/drawing/2016/5/14/chartex" xmlns:mc="http://schemas.openxmlformats.org/markup-compatibility/2006" xmlns:aink="http://schemas.microsoft.com/office/drawing/2016/ink" xmlns:am3d="http://schemas.microsoft.com/office/drawing/2017/model3d" xmlns:o="urn:schemas-microsoft-com:office:office" xmlns:r="http://schemas.openxmlformats.org/officeDocument/2006/relationships" xmlns:m="http://schemas.openxmlformats.org/officeDocument/2006/math" xmlns:v="urn:schemas-microsoft-com:vml" xmlns:wp14="http://schemas.microsoft.com/office/word/2010/wordprocessingDrawing" xmlns:wp="http://schemas.openxmlformats.org/drawingml/2006/wordprocessingDrawing" xmlns:w10="urn:schemas-microsoft-com:office:word" xmlns:w="http://schemas.openxmlformats.org/wordprocessingml/2006/main" xmlns:w14="http://schemas.microsoft.com/office/word/2010/wordml" xmlns:w15="http://schemas.microsoft.com/office/word/2012/wordml" xmlns:w16cid="http://schemas.microsoft.com/office/word/2016/wordml/cid" xmlns:w16se="http://schemas.microsoft.com/office/word/2015/wordml/symex" xmlns:wpg="http://schemas.microsoft.com/office/word/2010/wordprocessingGroup" xmlns:wpi="http://schemas.microsoft.com/office/word/2010/wordprocessingInk" xmlns:wne="http://schemas.microsoft.com/office/word/2006/wordml" xmlns:wps="http://schemas.microsoft.com/office/word/2010/wordprocessingShape" mc:Ignorable="w14 w15 w16se w16cid wp14">
+<w:document xmlns:wpc="http://schemas.microsoft.com/office/word/2010/wordprocessingCanvas" xmlns:cx="http://schemas.microsoft.com/office/drawing/2014/chartex" xmlns:cx1="http://schemas.microsoft.com/office/drawing/2015/9/8/chartex" xmlns:mc="http://schemas.openxmlformats.org/markup-compatibility/2006" xmlns:o="urn:schemas-microsoft-com:office:office" xmlns:r="http://schemas.openxmlformats.org/officeDocument/2006/relationships" xmlns:m="http://schemas.openxmlformats.org/officeDocument/2006/math" xmlns:v="urn:schemas-microsoft-com:vml" xmlns:wp14="http://schemas.microsoft.com/office/word/2010/wordprocessingDrawing" xmlns:wp="http://schemas.openxmlformats.org/drawingml/2006/wordprocessingDrawing" xmlns:w10="urn:schemas-microsoft-com:office:word" xmlns:w="http://schemas.openxmlformats.org/wordprocessingml/2006/main" xmlns:w14="http://schemas.microsoft.com/office/word/2010/wordml" xmlns:w15="http://schemas.microsoft.com/office/word/2012/wordml" xmlns:w16se="http://schemas.microsoft.com/office/word/2015/wordml/symex" xmlns:wpg="http://schemas.microsoft.com/office/word/2010/wordprocessingGroup" xmlns:wpi="http://schemas.microsoft.com/office/word/2010/wordprocessingInk" xmlns:wne="http://schemas.microsoft.com/office/word/2006/wordml" xmlns:wps="http://schemas.microsoft.com/office/word/2010/wordprocessingShape" mc:Ignorable="w14 w15 w16se wp14">
   <w:body>
     <w:p>
       <w:r>
@@ -156,6 +156,675 @@
       <w:pPr>
         <w:pStyle w:val="ListParagraph"/>
         <w:numPr>
+          <w:ilvl w:val="1"/>
+          <w:numId w:val="1"/>
+        </w:numPr>
+      </w:pPr>
+      <w:r>
+        <w:t xml:space="preserve">The columns to keep in the file “Madden [XX] Player Ratings.csv” </w:t>
+      </w:r>
+      <w:r>
+        <w:t xml:space="preserve">(if available) </w:t>
+      </w:r>
+      <w:r>
+        <w:t>are:</w:t>
+      </w:r>
+    </w:p>
+    <w:tbl>
+      <w:tblPr>
+        <w:tblStyle w:val="TableGrid"/>
+        <w:tblW w:w="0" w:type="auto"/>
+        <w:tblInd w:w="1440" w:type="dxa"/>
+        <w:tblLook w:val="04A0" w:firstRow="1" w:lastRow="0" w:firstColumn="1" w:lastColumn="0" w:noHBand="0" w:noVBand="1"/>
+      </w:tblPr>
+      <w:tblGrid>
+        <w:gridCol w:w="1641"/>
+        <w:gridCol w:w="1527"/>
+        <w:gridCol w:w="1570"/>
+        <w:gridCol w:w="1577"/>
+        <w:gridCol w:w="1595"/>
+      </w:tblGrid>
+      <w:tr>
+        <w:tc>
+          <w:tcPr>
+            <w:tcW w:w="1870" w:type="dxa"/>
+          </w:tcPr>
+          <w:p>
+            <w:pPr>
+              <w:pStyle w:val="ListParagraph"/>
+              <w:ind w:left="0"/>
+            </w:pPr>
+            <w:r>
+              <w:t>Team</w:t>
+            </w:r>
+          </w:p>
+        </w:tc>
+        <w:tc>
+          <w:tcPr>
+            <w:tcW w:w="1870" w:type="dxa"/>
+          </w:tcPr>
+          <w:p>
+            <w:pPr>
+              <w:pStyle w:val="ListParagraph"/>
+              <w:ind w:left="0"/>
+            </w:pPr>
+            <w:r>
+              <w:t>First Name</w:t>
+            </w:r>
+          </w:p>
+        </w:tc>
+        <w:tc>
+          <w:tcPr>
+            <w:tcW w:w="1870" w:type="dxa"/>
+          </w:tcPr>
+          <w:p>
+            <w:pPr>
+              <w:pStyle w:val="ListParagraph"/>
+              <w:ind w:left="0"/>
+            </w:pPr>
+            <w:r>
+              <w:t>Last Name</w:t>
+            </w:r>
+          </w:p>
+        </w:tc>
+        <w:tc>
+          <w:tcPr>
+            <w:tcW w:w="1870" w:type="dxa"/>
+          </w:tcPr>
+          <w:p>
+            <w:pPr>
+              <w:pStyle w:val="ListParagraph"/>
+              <w:ind w:left="0"/>
+            </w:pPr>
+            <w:r>
+              <w:t>Position</w:t>
+            </w:r>
+          </w:p>
+        </w:tc>
+        <w:tc>
+          <w:tcPr>
+            <w:tcW w:w="1870" w:type="dxa"/>
+          </w:tcPr>
+          <w:p>
+            <w:pPr>
+              <w:pStyle w:val="ListParagraph"/>
+              <w:ind w:left="0"/>
+            </w:pPr>
+            <w:r>
+              <w:t>Speed</w:t>
+            </w:r>
+          </w:p>
+        </w:tc>
+      </w:tr>
+      <w:tr>
+        <w:tc>
+          <w:tcPr>
+            <w:tcW w:w="1870" w:type="dxa"/>
+          </w:tcPr>
+          <w:p>
+            <w:pPr>
+              <w:pStyle w:val="ListParagraph"/>
+              <w:ind w:left="0"/>
+            </w:pPr>
+            <w:r>
+              <w:t>Acceleration</w:t>
+            </w:r>
+          </w:p>
+        </w:tc>
+        <w:tc>
+          <w:tcPr>
+            <w:tcW w:w="1870" w:type="dxa"/>
+          </w:tcPr>
+          <w:p>
+            <w:pPr>
+              <w:pStyle w:val="ListParagraph"/>
+              <w:ind w:left="0"/>
+            </w:pPr>
+            <w:r>
+              <w:t>Strength</w:t>
+            </w:r>
+          </w:p>
+        </w:tc>
+        <w:tc>
+          <w:tcPr>
+            <w:tcW w:w="1870" w:type="dxa"/>
+          </w:tcPr>
+          <w:p>
+            <w:pPr>
+              <w:pStyle w:val="ListParagraph"/>
+              <w:ind w:left="0"/>
+            </w:pPr>
+            <w:r>
+              <w:t>Agility</w:t>
+            </w:r>
+          </w:p>
+        </w:tc>
+        <w:tc>
+          <w:tcPr>
+            <w:tcW w:w="1870" w:type="dxa"/>
+          </w:tcPr>
+          <w:p>
+            <w:pPr>
+              <w:pStyle w:val="ListParagraph"/>
+              <w:ind w:left="0"/>
+            </w:pPr>
+            <w:r>
+              <w:t>Awareness</w:t>
+            </w:r>
+          </w:p>
+        </w:tc>
+        <w:tc>
+          <w:tcPr>
+            <w:tcW w:w="1870" w:type="dxa"/>
+          </w:tcPr>
+          <w:p>
+            <w:pPr>
+              <w:pStyle w:val="ListParagraph"/>
+              <w:ind w:left="0"/>
+            </w:pPr>
+            <w:r>
+              <w:t>Catching</w:t>
+            </w:r>
+          </w:p>
+        </w:tc>
+      </w:tr>
+      <w:tr>
+        <w:tc>
+          <w:tcPr>
+            <w:tcW w:w="1870" w:type="dxa"/>
+          </w:tcPr>
+          <w:p>
+            <w:pPr>
+              <w:pStyle w:val="ListParagraph"/>
+              <w:ind w:left="0"/>
+            </w:pPr>
+            <w:r>
+              <w:t>Carrying</w:t>
+            </w:r>
+          </w:p>
+        </w:tc>
+        <w:tc>
+          <w:tcPr>
+            <w:tcW w:w="1870" w:type="dxa"/>
+          </w:tcPr>
+          <w:p>
+            <w:pPr>
+              <w:pStyle w:val="ListParagraph"/>
+              <w:ind w:left="0"/>
+            </w:pPr>
+            <w:r>
+              <w:t>Throw Power</w:t>
+            </w:r>
+          </w:p>
+        </w:tc>
+        <w:tc>
+          <w:tcPr>
+            <w:tcW w:w="1870" w:type="dxa"/>
+          </w:tcPr>
+          <w:p>
+            <w:pPr>
+              <w:pStyle w:val="ListParagraph"/>
+              <w:ind w:left="0"/>
+            </w:pPr>
+            <w:r>
+              <w:t>Throw Accuracy</w:t>
+            </w:r>
+          </w:p>
+        </w:tc>
+        <w:tc>
+          <w:tcPr>
+            <w:tcW w:w="1870" w:type="dxa"/>
+          </w:tcPr>
+          <w:p>
+            <w:pPr>
+              <w:pStyle w:val="ListParagraph"/>
+              <w:ind w:left="0"/>
+            </w:pPr>
+            <w:r>
+              <w:t>Kick Power</w:t>
+            </w:r>
+          </w:p>
+        </w:tc>
+        <w:tc>
+          <w:tcPr>
+            <w:tcW w:w="1870" w:type="dxa"/>
+          </w:tcPr>
+          <w:p>
+            <w:pPr>
+              <w:pStyle w:val="ListParagraph"/>
+              <w:ind w:left="0"/>
+            </w:pPr>
+            <w:r>
+              <w:t>Kick Accuracy</w:t>
+            </w:r>
+          </w:p>
+        </w:tc>
+      </w:tr>
+      <w:tr>
+        <w:tc>
+          <w:tcPr>
+            <w:tcW w:w="1870" w:type="dxa"/>
+          </w:tcPr>
+          <w:p>
+            <w:pPr>
+              <w:pStyle w:val="ListParagraph"/>
+              <w:ind w:left="0"/>
+            </w:pPr>
+            <w:r>
+              <w:t>Run Block</w:t>
+            </w:r>
+          </w:p>
+        </w:tc>
+        <w:tc>
+          <w:tcPr>
+            <w:tcW w:w="1870" w:type="dxa"/>
+          </w:tcPr>
+          <w:p>
+            <w:pPr>
+              <w:pStyle w:val="ListParagraph"/>
+              <w:ind w:left="0"/>
+            </w:pPr>
+            <w:r>
+              <w:t>Pass Block</w:t>
+            </w:r>
+          </w:p>
+        </w:tc>
+        <w:tc>
+          <w:tcPr>
+            <w:tcW w:w="1870" w:type="dxa"/>
+          </w:tcPr>
+          <w:p>
+            <w:pPr>
+              <w:pStyle w:val="ListParagraph"/>
+              <w:ind w:left="0"/>
+            </w:pPr>
+            <w:r>
+              <w:t>Tackle</w:t>
+            </w:r>
+          </w:p>
+        </w:tc>
+        <w:tc>
+          <w:tcPr>
+            <w:tcW w:w="1870" w:type="dxa"/>
+          </w:tcPr>
+          <w:p>
+            <w:pPr>
+              <w:pStyle w:val="ListParagraph"/>
+              <w:ind w:left="0"/>
+            </w:pPr>
+            <w:r>
+              <w:t>Jumping</w:t>
+            </w:r>
+          </w:p>
+        </w:tc>
+        <w:tc>
+          <w:tcPr>
+            <w:tcW w:w="1870" w:type="dxa"/>
+          </w:tcPr>
+          <w:p>
+            <w:pPr>
+              <w:pStyle w:val="ListParagraph"/>
+              <w:ind w:left="0"/>
+            </w:pPr>
+            <w:r>
+              <w:t>Kick Return</w:t>
+            </w:r>
+          </w:p>
+        </w:tc>
+      </w:tr>
+      <w:tr>
+        <w:tc>
+          <w:tcPr>
+            <w:tcW w:w="1870" w:type="dxa"/>
+          </w:tcPr>
+          <w:p>
+            <w:pPr>
+              <w:pStyle w:val="ListParagraph"/>
+              <w:ind w:left="0"/>
+            </w:pPr>
+            <w:r>
+              <w:t>Injury</w:t>
+            </w:r>
+          </w:p>
+        </w:tc>
+        <w:tc>
+          <w:tcPr>
+            <w:tcW w:w="1870" w:type="dxa"/>
+          </w:tcPr>
+          <w:p>
+            <w:pPr>
+              <w:pStyle w:val="ListParagraph"/>
+              <w:ind w:left="0"/>
+            </w:pPr>
+            <w:r>
+              <w:t>Stamina</w:t>
+            </w:r>
+          </w:p>
+        </w:tc>
+        <w:tc>
+          <w:tcPr>
+            <w:tcW w:w="1870" w:type="dxa"/>
+          </w:tcPr>
+          <w:p>
+            <w:pPr>
+              <w:pStyle w:val="ListParagraph"/>
+              <w:ind w:left="0"/>
+            </w:pPr>
+            <w:r>
+              <w:t>Toughness</w:t>
+            </w:r>
+          </w:p>
+        </w:tc>
+        <w:tc>
+          <w:tcPr>
+            <w:tcW w:w="1870" w:type="dxa"/>
+          </w:tcPr>
+          <w:p>
+            <w:pPr>
+              <w:pStyle w:val="ListParagraph"/>
+              <w:ind w:left="0"/>
+            </w:pPr>
+            <w:r>
+              <w:t>Trucking</w:t>
+            </w:r>
+          </w:p>
+        </w:tc>
+        <w:tc>
+          <w:tcPr>
+            <w:tcW w:w="1870" w:type="dxa"/>
+          </w:tcPr>
+          <w:p>
+            <w:pPr>
+              <w:pStyle w:val="ListParagraph"/>
+              <w:ind w:left="0"/>
+            </w:pPr>
+            <w:r>
+              <w:t>Elusiveness</w:t>
+            </w:r>
+          </w:p>
+        </w:tc>
+      </w:tr>
+      <w:tr>
+        <w:tc>
+          <w:tcPr>
+            <w:tcW w:w="1870" w:type="dxa"/>
+          </w:tcPr>
+          <w:p>
+            <w:pPr>
+              <w:pStyle w:val="ListParagraph"/>
+              <w:ind w:left="0"/>
+            </w:pPr>
+            <w:r>
+              <w:t>Run Block Strength</w:t>
+            </w:r>
+          </w:p>
+        </w:tc>
+        <w:tc>
+          <w:tcPr>
+            <w:tcW w:w="1870" w:type="dxa"/>
+          </w:tcPr>
+          <w:p>
+            <w:pPr>
+              <w:pStyle w:val="ListParagraph"/>
+              <w:ind w:left="0"/>
+            </w:pPr>
+            <w:r>
+              <w:t>Run Block Footwork</w:t>
+            </w:r>
+          </w:p>
+        </w:tc>
+        <w:tc>
+          <w:tcPr>
+            <w:tcW w:w="1870" w:type="dxa"/>
+          </w:tcPr>
+          <w:p>
+            <w:pPr>
+              <w:pStyle w:val="ListParagraph"/>
+              <w:ind w:left="0"/>
+            </w:pPr>
+            <w:r>
+              <w:t>Pass Block Strength</w:t>
+            </w:r>
+          </w:p>
+        </w:tc>
+        <w:tc>
+          <w:tcPr>
+            <w:tcW w:w="1870" w:type="dxa"/>
+          </w:tcPr>
+          <w:p>
+            <w:pPr>
+              <w:pStyle w:val="ListParagraph"/>
+              <w:ind w:left="0"/>
+            </w:pPr>
+            <w:r>
+              <w:t>Pass Block Footwork</w:t>
+            </w:r>
+          </w:p>
+        </w:tc>
+        <w:tc>
+          <w:tcPr>
+            <w:tcW w:w="1870" w:type="dxa"/>
+          </w:tcPr>
+          <w:p>
+            <w:pPr>
+              <w:pStyle w:val="ListParagraph"/>
+              <w:ind w:left="0"/>
+            </w:pPr>
+            <w:r>
+              <w:t>Throw Accuracy Short</w:t>
+            </w:r>
+          </w:p>
+        </w:tc>
+      </w:tr>
+      <w:tr>
+        <w:tc>
+          <w:tcPr>
+            <w:tcW w:w="1870" w:type="dxa"/>
+          </w:tcPr>
+          <w:p>
+            <w:pPr>
+              <w:pStyle w:val="ListParagraph"/>
+              <w:ind w:left="0"/>
+            </w:pPr>
+            <w:r>
+              <w:t>Throw Accuracy Mid</w:t>
+            </w:r>
+          </w:p>
+        </w:tc>
+        <w:tc>
+          <w:tcPr>
+            <w:tcW w:w="1870" w:type="dxa"/>
+          </w:tcPr>
+          <w:p>
+            <w:pPr>
+              <w:pStyle w:val="ListParagraph"/>
+              <w:ind w:left="0"/>
+            </w:pPr>
+            <w:r>
+              <w:t>Throw Accuracy Deep</w:t>
+            </w:r>
+          </w:p>
+        </w:tc>
+        <w:tc>
+          <w:tcPr>
+            <w:tcW w:w="1870" w:type="dxa"/>
+          </w:tcPr>
+          <w:p>
+            <w:pPr>
+              <w:pStyle w:val="ListParagraph"/>
+              <w:ind w:left="0"/>
+            </w:pPr>
+            <w:r>
+              <w:t>Throw on the Run</w:t>
+            </w:r>
+          </w:p>
+        </w:tc>
+        <w:tc>
+          <w:tcPr>
+            <w:tcW w:w="1870" w:type="dxa"/>
+          </w:tcPr>
+          <w:p>
+            <w:pPr>
+              <w:pStyle w:val="ListParagraph"/>
+              <w:ind w:left="0"/>
+            </w:pPr>
+            <w:r>
+              <w:t>Height</w:t>
+            </w:r>
+          </w:p>
+        </w:tc>
+        <w:tc>
+          <w:tcPr>
+            <w:tcW w:w="1870" w:type="dxa"/>
+          </w:tcPr>
+          <w:p>
+            <w:pPr>
+              <w:pStyle w:val="ListParagraph"/>
+              <w:ind w:left="0"/>
+            </w:pPr>
+            <w:r>
+              <w:t>Weight</w:t>
+            </w:r>
+          </w:p>
+        </w:tc>
+      </w:tr>
+      <w:tr>
+        <w:tc>
+          <w:tcPr>
+            <w:tcW w:w="1870" w:type="dxa"/>
+          </w:tcPr>
+          <w:p>
+            <w:pPr>
+              <w:pStyle w:val="ListParagraph"/>
+              <w:ind w:left="0"/>
+            </w:pPr>
+            <w:r>
+              <w:t>Age</w:t>
+            </w:r>
+          </w:p>
+        </w:tc>
+        <w:tc>
+          <w:tcPr>
+            <w:tcW w:w="1870" w:type="dxa"/>
+          </w:tcPr>
+          <w:p>
+            <w:pPr>
+              <w:pStyle w:val="ListParagraph"/>
+              <w:ind w:left="0"/>
+            </w:pPr>
+            <w:r>
+              <w:t>Years Pro</w:t>
+            </w:r>
+          </w:p>
+        </w:tc>
+        <w:tc>
+          <w:tcPr>
+            <w:tcW w:w="1870" w:type="dxa"/>
+          </w:tcPr>
+          <w:p>
+            <w:pPr>
+              <w:pStyle w:val="ListParagraph"/>
+              <w:ind w:left="0"/>
+            </w:pPr>
+            <w:r>
+              <w:t>College</w:t>
+            </w:r>
+          </w:p>
+        </w:tc>
+        <w:tc>
+          <w:tcPr>
+            <w:tcW w:w="1870" w:type="dxa"/>
+          </w:tcPr>
+          <w:p>
+            <w:pPr>
+              <w:pStyle w:val="ListParagraph"/>
+              <w:ind w:left="0"/>
+            </w:pPr>
+            <w:r>
+              <w:t>Total Salary</w:t>
+            </w:r>
+          </w:p>
+        </w:tc>
+        <w:tc>
+          <w:tcPr>
+            <w:tcW w:w="1870" w:type="dxa"/>
+          </w:tcPr>
+          <w:p>
+            <w:pPr>
+              <w:pStyle w:val="ListParagraph"/>
+              <w:ind w:left="0"/>
+            </w:pPr>
+            <w:r>
+              <w:t>Signing Bonus</w:t>
+            </w:r>
+          </w:p>
+        </w:tc>
+      </w:tr>
+      <w:tr>
+        <w:tc>
+          <w:tcPr>
+            <w:tcW w:w="1870" w:type="dxa"/>
+          </w:tcPr>
+          <w:p>
+            <w:pPr>
+              <w:pStyle w:val="ListParagraph"/>
+              <w:ind w:left="0"/>
+            </w:pPr>
+            <w:r>
+              <w:t>Handedness</w:t>
+            </w:r>
+          </w:p>
+        </w:tc>
+        <w:tc>
+          <w:tcPr>
+            <w:tcW w:w="1870" w:type="dxa"/>
+          </w:tcPr>
+          <w:p>
+            <w:pPr>
+              <w:pStyle w:val="ListParagraph"/>
+              <w:ind w:left="0"/>
+            </w:pPr>
+          </w:p>
+        </w:tc>
+        <w:tc>
+          <w:tcPr>
+            <w:tcW w:w="1870" w:type="dxa"/>
+          </w:tcPr>
+          <w:p>
+            <w:pPr>
+              <w:pStyle w:val="ListParagraph"/>
+              <w:ind w:left="0"/>
+            </w:pPr>
+          </w:p>
+        </w:tc>
+        <w:tc>
+          <w:tcPr>
+            <w:tcW w:w="1870" w:type="dxa"/>
+          </w:tcPr>
+          <w:p>
+            <w:pPr>
+              <w:pStyle w:val="ListParagraph"/>
+              <w:ind w:left="0"/>
+            </w:pPr>
+          </w:p>
+        </w:tc>
+        <w:tc>
+          <w:tcPr>
+            <w:tcW w:w="1870" w:type="dxa"/>
+          </w:tcPr>
+          <w:p>
+            <w:pPr>
+              <w:pStyle w:val="ListParagraph"/>
+              <w:ind w:left="0"/>
+            </w:pPr>
+          </w:p>
+        </w:tc>
+      </w:tr>
+    </w:tbl>
+    <w:p>
+      <w:pPr>
+        <w:pStyle w:val="ListParagraph"/>
+        <w:numPr>
           <w:ilvl w:val="0"/>
           <w:numId w:val="1"/>
         </w:numPr>
@@ -341,17 +1010,13 @@
         <w:t xml:space="preserve">file </w:t>
       </w:r>
       <w:r>
-        <w:t>to resolve any conflicts, including players w</w:t>
-      </w:r>
-      <w:r>
-        <w:t xml:space="preserve">hose </w:t>
-      </w:r>
-      <w:r>
-        <w:t>position</w:t>
-      </w:r>
-      <w:r>
-        <w:t>s</w:t>
-      </w:r>
+        <w:t xml:space="preserve">to resolve any conflicts, </w:t>
+      </w:r>
+      <w:r>
+        <w:t>meaning those fields whose values</w:t>
+      </w:r>
+      <w:bookmarkStart w:id="0" w:name="_GoBack"/>
+      <w:bookmarkEnd w:id="0"/>
       <w:r>
         <w:t xml:space="preserve"> </w:t>
       </w:r>
@@ -415,10 +1080,6 @@
       <w:r>
         <w:t>Make any refinements to the altered roster file through the MaddenAmp application.</w:t>
       </w:r>
-    </w:p>
-    <w:p>
-      <w:bookmarkStart w:id="0" w:name="_GoBack"/>
-      <w:bookmarkEnd w:id="0"/>
     </w:p>
     <w:sectPr>
       <w:pgSz w:w="12240" w:h="15840"/>
@@ -431,7 +1092,7 @@
 </file>
 
 <file path=word/numbering.xml><?xml version="1.0" encoding="utf-8"?>
-<w:numbering xmlns:wpc="http://schemas.microsoft.com/office/word/2010/wordprocessingCanvas" xmlns:cx="http://schemas.microsoft.com/office/drawing/2014/chartex" xmlns:cx1="http://schemas.microsoft.com/office/drawing/2015/9/8/chartex" xmlns:cx2="http://schemas.microsoft.com/office/drawing/2015/10/21/chartex" xmlns:cx3="http://schemas.microsoft.com/office/drawing/2016/5/9/chartex" xmlns:cx4="http://schemas.microsoft.com/office/drawing/2016/5/10/chartex" xmlns:cx5="http://schemas.microsoft.com/office/drawing/2016/5/11/chartex" xmlns:cx6="http://schemas.microsoft.com/office/drawing/2016/5/12/chartex" xmlns:cx7="http://schemas.microsoft.com/office/drawing/2016/5/13/chartex" xmlns:cx8="http://schemas.microsoft.com/office/drawing/2016/5/14/chartex" xmlns:mc="http://schemas.openxmlformats.org/markup-compatibility/2006" xmlns:aink="http://schemas.microsoft.com/office/drawing/2016/ink" xmlns:am3d="http://schemas.microsoft.com/office/drawing/2017/model3d" xmlns:o="urn:schemas-microsoft-com:office:office" xmlns:r="http://schemas.openxmlformats.org/officeDocument/2006/relationships" xmlns:m="http://schemas.openxmlformats.org/officeDocument/2006/math" xmlns:v="urn:schemas-microsoft-com:vml" xmlns:wp14="http://schemas.microsoft.com/office/word/2010/wordprocessingDrawing" xmlns:wp="http://schemas.openxmlformats.org/drawingml/2006/wordprocessingDrawing" xmlns:w10="urn:schemas-microsoft-com:office:word" xmlns:w="http://schemas.openxmlformats.org/wordprocessingml/2006/main" xmlns:w14="http://schemas.microsoft.com/office/word/2010/wordml" xmlns:w15="http://schemas.microsoft.com/office/word/2012/wordml" xmlns:w16cid="http://schemas.microsoft.com/office/word/2016/wordml/cid" xmlns:w16se="http://schemas.microsoft.com/office/word/2015/wordml/symex" xmlns:wpg="http://schemas.microsoft.com/office/word/2010/wordprocessingGroup" xmlns:wpi="http://schemas.microsoft.com/office/word/2010/wordprocessingInk" xmlns:wne="http://schemas.microsoft.com/office/word/2006/wordml" xmlns:wps="http://schemas.microsoft.com/office/word/2010/wordprocessingShape" mc:Ignorable="w14 w15 w16se w16cid wp14">
+<w:numbering xmlns:wpc="http://schemas.microsoft.com/office/word/2010/wordprocessingCanvas" xmlns:cx="http://schemas.microsoft.com/office/drawing/2014/chartex" xmlns:cx1="http://schemas.microsoft.com/office/drawing/2015/9/8/chartex" xmlns:mc="http://schemas.openxmlformats.org/markup-compatibility/2006" xmlns:o="urn:schemas-microsoft-com:office:office" xmlns:r="http://schemas.openxmlformats.org/officeDocument/2006/relationships" xmlns:m="http://schemas.openxmlformats.org/officeDocument/2006/math" xmlns:v="urn:schemas-microsoft-com:vml" xmlns:wp14="http://schemas.microsoft.com/office/word/2010/wordprocessingDrawing" xmlns:wp="http://schemas.openxmlformats.org/drawingml/2006/wordprocessingDrawing" xmlns:w10="urn:schemas-microsoft-com:office:word" xmlns:w="http://schemas.openxmlformats.org/wordprocessingml/2006/main" xmlns:w14="http://schemas.microsoft.com/office/word/2010/wordml" xmlns:w15="http://schemas.microsoft.com/office/word/2012/wordml" xmlns:w16se="http://schemas.microsoft.com/office/word/2015/wordml/symex" xmlns:wpg="http://schemas.microsoft.com/office/word/2010/wordprocessingGroup" xmlns:wpi="http://schemas.microsoft.com/office/word/2010/wordprocessingInk" xmlns:wne="http://schemas.microsoft.com/office/word/2006/wordml" xmlns:wps="http://schemas.microsoft.com/office/word/2010/wordprocessingShape" mc:Ignorable="w14 w15 w16se wp14">
   <w:abstractNum w:abstractNumId="0" w15:restartNumberingAfterBreak="0">
     <w:nsid w:val="5AD849A0"/>
     <w:multiLevelType w:val="hybridMultilevel"/>
@@ -454,7 +1115,7 @@
         <w:ind w:left="1440" w:hanging="360"/>
       </w:pPr>
     </w:lvl>
-    <w:lvl w:ilvl="2" w:tplc="0409001B" w:tentative="1">
+    <w:lvl w:ilvl="2" w:tplc="0409001B">
       <w:start w:val="1"/>
       <w:numFmt w:val="lowerRoman"/>
       <w:lvlText w:val="%3."/>
@@ -641,7 +1302,7 @@
 </file>
 
 <file path=word/styles.xml><?xml version="1.0" encoding="utf-8"?>
-<w:styles xmlns:mc="http://schemas.openxmlformats.org/markup-compatibility/2006" xmlns:r="http://schemas.openxmlformats.org/officeDocument/2006/relationships" xmlns:w="http://schemas.openxmlformats.org/wordprocessingml/2006/main" xmlns:w14="http://schemas.microsoft.com/office/word/2010/wordml" xmlns:w15="http://schemas.microsoft.com/office/word/2012/wordml" xmlns:w16cid="http://schemas.microsoft.com/office/word/2016/wordml/cid" xmlns:w16se="http://schemas.microsoft.com/office/word/2015/wordml/symex" mc:Ignorable="w14 w15 w16se w16cid">
+<w:styles xmlns:mc="http://schemas.openxmlformats.org/markup-compatibility/2006" xmlns:r="http://schemas.openxmlformats.org/officeDocument/2006/relationships" xmlns:w="http://schemas.openxmlformats.org/wordprocessingml/2006/main" xmlns:w14="http://schemas.microsoft.com/office/word/2010/wordml" xmlns:w15="http://schemas.microsoft.com/office/word/2012/wordml" xmlns:w16se="http://schemas.microsoft.com/office/word/2015/wordml/symex" mc:Ignorable="w14 w15 w16se">
   <w:docDefaults>
     <w:rPrDefault>
       <w:rPr>
@@ -657,7 +1318,7 @@
       </w:pPr>
     </w:pPrDefault>
   </w:docDefaults>
-  <w:latentStyles w:defLockedState="0" w:defUIPriority="99" w:defSemiHidden="0" w:defUnhideWhenUsed="0" w:defQFormat="0" w:count="375">
+  <w:latentStyles w:defLockedState="0" w:defUIPriority="99" w:defSemiHidden="0" w:defUnhideWhenUsed="0" w:defQFormat="0" w:count="371">
     <w:lsdException w:name="Normal" w:uiPriority="0" w:qFormat="1"/>
     <w:lsdException w:name="heading 1" w:uiPriority="9" w:qFormat="1"/>
     <w:lsdException w:name="heading 2" w:semiHidden="1" w:uiPriority="9" w:unhideWhenUsed="1" w:qFormat="1"/>
@@ -763,6 +1424,7 @@
     <w:lsdException w:name="HTML Sample" w:semiHidden="1" w:unhideWhenUsed="1"/>
     <w:lsdException w:name="HTML Typewriter" w:semiHidden="1" w:unhideWhenUsed="1"/>
     <w:lsdException w:name="HTML Variable" w:semiHidden="1" w:unhideWhenUsed="1"/>
+    <w:lsdException w:name="Normal Table" w:semiHidden="1" w:unhideWhenUsed="1"/>
     <w:lsdException w:name="annotation subject" w:semiHidden="1" w:unhideWhenUsed="1"/>
     <w:lsdException w:name="No List" w:semiHidden="1" w:unhideWhenUsed="1"/>
     <w:lsdException w:name="Outline List 1" w:semiHidden="1" w:unhideWhenUsed="1"/>
@@ -806,8 +1468,10 @@
     <w:lsdException w:name="Table Elegant" w:semiHidden="1" w:unhideWhenUsed="1"/>
     <w:lsdException w:name="Table Professional" w:semiHidden="1" w:unhideWhenUsed="1"/>
     <w:lsdException w:name="Table Subtle 1" w:semiHidden="1" w:unhideWhenUsed="1"/>
+    <w:lsdException w:name="Table Subtle 2" w:semiHidden="1" w:unhideWhenUsed="1"/>
     <w:lsdException w:name="Table Web 1" w:semiHidden="1" w:unhideWhenUsed="1"/>
     <w:lsdException w:name="Table Web 2" w:semiHidden="1" w:unhideWhenUsed="1"/>
+    <w:lsdException w:name="Table Web 3" w:semiHidden="1" w:unhideWhenUsed="1"/>
     <w:lsdException w:name="Balloon Text" w:semiHidden="1" w:unhideWhenUsed="1"/>
     <w:lsdException w:name="Table Grid" w:uiPriority="39"/>
     <w:lsdException w:name="Table Theme" w:semiHidden="1" w:unhideWhenUsed="1"/>
@@ -1026,10 +1690,6 @@
     <w:lsdException w:name="List Table 5 Dark Accent 6" w:uiPriority="50"/>
     <w:lsdException w:name="List Table 6 Colorful Accent 6" w:uiPriority="51"/>
     <w:lsdException w:name="List Table 7 Colorful Accent 6" w:uiPriority="52"/>
-    <w:lsdException w:name="Mention" w:semiHidden="1" w:unhideWhenUsed="1"/>
-    <w:lsdException w:name="Smart Hyperlink" w:semiHidden="1" w:unhideWhenUsed="1"/>
-    <w:lsdException w:name="Hashtag" w:semiHidden="1" w:unhideWhenUsed="1"/>
-    <w:lsdException w:name="Unresolved Mention" w:semiHidden="1" w:unhideWhenUsed="1"/>
   </w:latentStyles>
   <w:style w:type="paragraph" w:default="1" w:styleId="Normal">
     <w:name w:val="Normal"/>
@@ -1095,6 +1755,25 @@
       <w:ind w:left="720"/>
       <w:contextualSpacing/>
     </w:pPr>
+  </w:style>
+  <w:style w:type="table" w:styleId="TableGrid">
+    <w:name w:val="Table Grid"/>
+    <w:basedOn w:val="TableNormal"/>
+    <w:uiPriority w:val="39"/>
+    <w:rsid w:val="00684C21"/>
+    <w:pPr>
+      <w:spacing w:after="0" w:line="240" w:lineRule="auto"/>
+    </w:pPr>
+    <w:tblPr>
+      <w:tblBorders>
+        <w:top w:val="single" w:sz="4" w:space="0" w:color="auto"/>
+        <w:left w:val="single" w:sz="4" w:space="0" w:color="auto"/>
+        <w:bottom w:val="single" w:sz="4" w:space="0" w:color="auto"/>
+        <w:right w:val="single" w:sz="4" w:space="0" w:color="auto"/>
+        <w:insideH w:val="single" w:sz="4" w:space="0" w:color="auto"/>
+        <w:insideV w:val="single" w:sz="4" w:space="0" w:color="auto"/>
+      </w:tblBorders>
+    </w:tblPr>
   </w:style>
 </w:styles>
 </file>

</xml_diff>

<commit_message>
Updated the Step 1 doc on the process; Updated the TODO doc with remaining work.
</commit_message>
<xml_diff>
--- a/process/step_1 README for Madden_08_Updater.docx
+++ b/process/step_1 README for Madden_08_Updater.docx
@@ -1,6 +1,6 @@
 
 <file path=word/document.xml><?xml version="1.0" encoding="utf-8"?>
-<w:document xmlns:wpc="http://schemas.microsoft.com/office/word/2010/wordprocessingCanvas" xmlns:cx="http://schemas.microsoft.com/office/drawing/2014/chartex" xmlns:cx1="http://schemas.microsoft.com/office/drawing/2015/9/8/chartex" xmlns:mc="http://schemas.openxmlformats.org/markup-compatibility/2006" xmlns:o="urn:schemas-microsoft-com:office:office" xmlns:r="http://schemas.openxmlformats.org/officeDocument/2006/relationships" xmlns:m="http://schemas.openxmlformats.org/officeDocument/2006/math" xmlns:v="urn:schemas-microsoft-com:vml" xmlns:wp14="http://schemas.microsoft.com/office/word/2010/wordprocessingDrawing" xmlns:wp="http://schemas.openxmlformats.org/drawingml/2006/wordprocessingDrawing" xmlns:w10="urn:schemas-microsoft-com:office:word" xmlns:w="http://schemas.openxmlformats.org/wordprocessingml/2006/main" xmlns:w14="http://schemas.microsoft.com/office/word/2010/wordml" xmlns:w15="http://schemas.microsoft.com/office/word/2012/wordml" xmlns:w16se="http://schemas.microsoft.com/office/word/2015/wordml/symex" xmlns:wpg="http://schemas.microsoft.com/office/word/2010/wordprocessingGroup" xmlns:wpi="http://schemas.microsoft.com/office/word/2010/wordprocessingInk" xmlns:wne="http://schemas.microsoft.com/office/word/2006/wordml" xmlns:wps="http://schemas.microsoft.com/office/word/2010/wordprocessingShape" mc:Ignorable="w14 w15 w16se wp14">
+<w:document xmlns:wpc="http://schemas.microsoft.com/office/word/2010/wordprocessingCanvas" xmlns:cx="http://schemas.microsoft.com/office/drawing/2014/chartex" xmlns:cx1="http://schemas.microsoft.com/office/drawing/2015/9/8/chartex" xmlns:cx2="http://schemas.microsoft.com/office/drawing/2015/10/21/chartex" xmlns:cx3="http://schemas.microsoft.com/office/drawing/2016/5/9/chartex" xmlns:cx4="http://schemas.microsoft.com/office/drawing/2016/5/10/chartex" xmlns:cx5="http://schemas.microsoft.com/office/drawing/2016/5/11/chartex" xmlns:cx6="http://schemas.microsoft.com/office/drawing/2016/5/12/chartex" xmlns:cx7="http://schemas.microsoft.com/office/drawing/2016/5/13/chartex" xmlns:cx8="http://schemas.microsoft.com/office/drawing/2016/5/14/chartex" xmlns:mc="http://schemas.openxmlformats.org/markup-compatibility/2006" xmlns:aink="http://schemas.microsoft.com/office/drawing/2016/ink" xmlns:am3d="http://schemas.microsoft.com/office/drawing/2017/model3d" xmlns:o="urn:schemas-microsoft-com:office:office" xmlns:r="http://schemas.openxmlformats.org/officeDocument/2006/relationships" xmlns:m="http://schemas.openxmlformats.org/officeDocument/2006/math" xmlns:v="urn:schemas-microsoft-com:vml" xmlns:wp14="http://schemas.microsoft.com/office/word/2010/wordprocessingDrawing" xmlns:wp="http://schemas.openxmlformats.org/drawingml/2006/wordprocessingDrawing" xmlns:w10="urn:schemas-microsoft-com:office:word" xmlns:w="http://schemas.openxmlformats.org/wordprocessingml/2006/main" xmlns:w14="http://schemas.microsoft.com/office/word/2010/wordml" xmlns:w15="http://schemas.microsoft.com/office/word/2012/wordml" xmlns:w16cid="http://schemas.microsoft.com/office/word/2016/wordml/cid" xmlns:w16se="http://schemas.microsoft.com/office/word/2015/wordml/symex" xmlns:wpg="http://schemas.microsoft.com/office/word/2010/wordprocessingGroup" xmlns:wpi="http://schemas.microsoft.com/office/word/2010/wordprocessingInk" xmlns:wne="http://schemas.microsoft.com/office/word/2006/wordml" xmlns:wps="http://schemas.microsoft.com/office/word/2010/wordprocessingShape" mc:Ignorable="w14 w15 w16se w16cid wp14">
   <w:body>
     <w:p>
       <w:r>
@@ -13,7 +13,15 @@
         <w:t>edited</w:t>
       </w:r>
       <w:r>
-        <w:t>) Madden NFL ’08 Roster file ‘base.ros’</w:t>
+        <w:t>) Madden NFL ’08 Roster file ‘</w:t>
+      </w:r>
+      <w:proofErr w:type="spellStart"/>
+      <w:r>
+        <w:t>base.ros</w:t>
+      </w:r>
+      <w:proofErr w:type="spellEnd"/>
+      <w:r>
+        <w:t>’</w:t>
       </w:r>
       <w:r>
         <w:t xml:space="preserve"> with the latest information from NFL.com and the most recent Madden NFL player ratings. </w:t>
@@ -878,17 +886,14 @@
         <w:t>”</w:t>
       </w:r>
       <w:r>
-        <w:t xml:space="preserve"> by </w:t>
-      </w:r>
-      <w:r>
-        <w:t>typ</w:t>
-      </w:r>
-      <w:r>
-        <w:t xml:space="preserve">ing </w:t>
-      </w:r>
-      <w:r>
-        <w:t xml:space="preserve">just the drive letter followed by a colon (e.g. </w:t>
-      </w:r>
+        <w:t>:</w:t>
+      </w:r>
+    </w:p>
+    <w:p>
+      <w:pPr>
+        <w:pStyle w:val="ListParagraph"/>
+        <w:ind w:left="1493"/>
+      </w:pPr>
       <w:r>
         <w:t>“</w:t>
       </w:r>
@@ -899,7 +904,7 @@
         <w:t>:</w:t>
       </w:r>
       <w:r>
-        <w:t>”).</w:t>
+        <w:t>” or “G:” or whatever.</w:t>
       </w:r>
     </w:p>
     <w:p>
@@ -911,8 +916,14 @@
         </w:numPr>
       </w:pPr>
       <w:r>
-        <w:t xml:space="preserve">Do </w:t>
-      </w:r>
+        <w:t>Change to the process folder:</w:t>
+      </w:r>
+    </w:p>
+    <w:p>
+      <w:pPr>
+        <w:pStyle w:val="ListParagraph"/>
+        <w:ind w:left="1493"/>
+      </w:pPr>
       <w:r>
         <w:t>“</w:t>
       </w:r>
@@ -924,9 +935,6 @@
       </w:r>
       <w:r>
         <w:t>”</w:t>
-      </w:r>
-      <w:r>
-        <w:t>.</w:t>
       </w:r>
     </w:p>
     <w:p>
@@ -938,6 +946,43 @@
         </w:numPr>
       </w:pPr>
       <w:r>
+        <w:t xml:space="preserve">Activate the </w:t>
+      </w:r>
+      <w:proofErr w:type="spellStart"/>
+      <w:r>
+        <w:t>Miniconda</w:t>
+      </w:r>
+      <w:proofErr w:type="spellEnd"/>
+      <w:r>
+        <w:t xml:space="preserve"> python (w/ </w:t>
+      </w:r>
+      <w:proofErr w:type="spellStart"/>
+      <w:r>
+        <w:t>Scrapy</w:t>
+      </w:r>
+      <w:proofErr w:type="spellEnd"/>
+      <w:r>
+        <w:t xml:space="preserve">) environment: </w:t>
+      </w:r>
+    </w:p>
+    <w:p>
+      <w:pPr>
+        <w:pStyle w:val="ListParagraph"/>
+        <w:ind w:left="1493"/>
+      </w:pPr>
+      <w:r>
+        <w:t>“activate madden_08_updater”</w:t>
+      </w:r>
+    </w:p>
+    <w:p>
+      <w:pPr>
+        <w:pStyle w:val="ListParagraph"/>
+        <w:numPr>
+          <w:ilvl w:val="0"/>
+          <w:numId w:val="2"/>
+        </w:numPr>
+      </w:pPr>
+      <w:r>
         <w:t>R</w:t>
       </w:r>
       <w:r>
@@ -965,10 +1010,39 @@
         </w:numPr>
       </w:pPr>
       <w:r>
-        <w:t>If the format of the HTML on the NFL site has not changed, the step 3 script should have created a file “</w:t>
-      </w:r>
-      <w:r>
-        <w:t>NFL rosters.csv</w:t>
+        <w:t xml:space="preserve">If the format of the HTML on the NFL </w:t>
+      </w:r>
+      <w:r>
+        <w:t xml:space="preserve">and </w:t>
+      </w:r>
+      <w:proofErr w:type="spellStart"/>
+      <w:r>
+        <w:t>OverTheCap</w:t>
+      </w:r>
+      <w:proofErr w:type="spellEnd"/>
+      <w:r>
+        <w:t xml:space="preserve"> </w:t>
+      </w:r>
+      <w:r>
+        <w:t>site</w:t>
+      </w:r>
+      <w:r>
+        <w:t>s</w:t>
+      </w:r>
+      <w:r>
+        <w:t xml:space="preserve"> has not changed, the step 3 script should have created a file “</w:t>
+      </w:r>
+      <w:r>
+        <w:t xml:space="preserve">My </w:t>
+      </w:r>
+      <w:r>
+        <w:t>[year]</w:t>
+      </w:r>
+      <w:r>
+        <w:t xml:space="preserve"> NFL Ratings</w:t>
+      </w:r>
+      <w:r>
+        <w:t>.csv</w:t>
       </w:r>
       <w:r>
         <w:t>” in “</w:t>
@@ -983,7 +1057,15 @@
         <w:t xml:space="preserve"> there</w:t>
       </w:r>
       <w:r>
-        <w:t>, or if Scrapy threw an error in the CMD window, debug until the script correctly produces the file. (In case of an error, it may simply be that the NFL has finally changed the layout of their website or the HTML within their pages.)</w:t>
+        <w:t xml:space="preserve">, or if </w:t>
+      </w:r>
+      <w:proofErr w:type="spellStart"/>
+      <w:r>
+        <w:t>Scrapy</w:t>
+      </w:r>
+      <w:proofErr w:type="spellEnd"/>
+      <w:r>
+        <w:t xml:space="preserve"> threw an error in the CMD window, debug until the script correctly produces the file. (In case of an error, it may simply be that the NFL has finally changed the layout of their website or the HTML within their pages.)</w:t>
       </w:r>
     </w:p>
     <w:p>
@@ -995,39 +1077,26 @@
         </w:numPr>
       </w:pPr>
       <w:r>
-        <w:t>Once the script for step 3 has created the file “</w:t>
-      </w:r>
-      <w:r>
-        <w:t>NFL rosters.csv</w:t>
-      </w:r>
-      <w:r>
-        <w:t>,” m</w:t>
-      </w:r>
-      <w:r>
-        <w:t xml:space="preserve">anually edit the </w:t>
-      </w:r>
-      <w:r>
-        <w:t xml:space="preserve">file </w:t>
-      </w:r>
-      <w:r>
-        <w:t xml:space="preserve">to resolve any conflicts, </w:t>
-      </w:r>
-      <w:r>
-        <w:t>meaning those fields whose values</w:t>
-      </w:r>
-      <w:bookmarkStart w:id="0" w:name="_GoBack"/>
-      <w:bookmarkEnd w:id="0"/>
+        <w:t xml:space="preserve">In order to get all the players that are currently on actual NFL rosters, it </w:t>
+      </w:r>
+      <w:r>
+        <w:t>may</w:t>
+      </w:r>
+      <w:r>
+        <w:t xml:space="preserve"> be necessary to iterate over </w:t>
+      </w:r>
+      <w:r>
+        <w:t>the run of step_3_scrape_NFL_rosters.py by altering code in</w:t>
+      </w:r>
       <w:r>
         <w:t xml:space="preserve"> </w:t>
       </w:r>
       <w:r>
-        <w:t>are shown as</w:t>
-      </w:r>
-      <w:r>
-        <w:t xml:space="preserve"> TBD or CONFLICT. Also add the columns for things like Face ID, Pro Bowl, Hair Style, etc.</w:t>
-      </w:r>
-      <w:r>
-        <w:t xml:space="preserve"> </w:t>
+        <w:t xml:space="preserve">process\scraping\settings.py to set the LOG_LEVEL to "INFO" first, then "WARNING", and finally </w:t>
+      </w:r>
+      <w:r>
+        <w:lastRenderedPageBreak/>
+        <w:t>"ERROR" (and only if absolutely necessary, DEBUG), while choosing which new players not found in the "Latest Madden Ratings.csv" to add or skip.</w:t>
       </w:r>
     </w:p>
     <w:p>
@@ -1039,31 +1108,46 @@
         </w:numPr>
       </w:pPr>
       <w:r>
-        <w:t>Run the second script, “</w:t>
-      </w:r>
-      <w:r>
-        <w:t>step_5_update_roster_f</w:t>
-      </w:r>
-      <w:r>
-        <w:t>ile.py</w:t>
-      </w:r>
-      <w:r>
-        <w:t>”. Then take the output</w:t>
+        <w:t>Once the script for step 3 has created the file “</w:t>
+      </w:r>
+      <w:r>
+        <w:t>NFL rosters.csv</w:t>
+      </w:r>
+      <w:r>
+        <w:t>,” m</w:t>
+      </w:r>
+      <w:r>
+        <w:t xml:space="preserve">anually edit the </w:t>
+      </w:r>
+      <w:r>
+        <w:t xml:space="preserve">file </w:t>
+      </w:r>
+      <w:r>
+        <w:t xml:space="preserve">to resolve any conflicts, </w:t>
+      </w:r>
+      <w:r>
+        <w:t>meaning those fields whose values</w:t>
       </w:r>
       <w:r>
         <w:t xml:space="preserve"> </w:t>
       </w:r>
       <w:r>
-        <w:t>(</w:t>
-      </w:r>
-      <w:r>
-        <w:t>the a</w:t>
-      </w:r>
-      <w:r>
-        <w:t>ltered roster file “latest.ros”)</w:t>
-      </w:r>
-      <w:r>
-        <w:t xml:space="preserve"> and test it in Madden NFL 08 to make sure it can be read and used in setting up a franchise mode.</w:t>
+        <w:t>are shown as</w:t>
+      </w:r>
+      <w:r>
+        <w:t xml:space="preserve"> TBD or CONFLICT. Also add </w:t>
+      </w:r>
+      <w:r>
+        <w:t>any missing value</w:t>
+      </w:r>
+      <w:r>
+        <w:t>s</w:t>
+      </w:r>
+      <w:r>
+        <w:t>, particularly for new players in areas like</w:t>
+      </w:r>
+      <w:r>
+        <w:t xml:space="preserve"> Face ID, Pro Bowl, Hair Style, etc.</w:t>
       </w:r>
       <w:r>
         <w:t xml:space="preserve"> </w:t>
@@ -1078,8 +1162,65 @@
         </w:numPr>
       </w:pPr>
       <w:r>
-        <w:t>Make any refinements to the altered roster file through the MaddenAmp application.</w:t>
-      </w:r>
+        <w:t>Run the second script, “</w:t>
+      </w:r>
+      <w:r>
+        <w:t>step_5_update_roster_f</w:t>
+      </w:r>
+      <w:r>
+        <w:t>ile.py</w:t>
+      </w:r>
+      <w:r>
+        <w:t>”. Then take the output</w:t>
+      </w:r>
+      <w:r>
+        <w:t xml:space="preserve"> </w:t>
+      </w:r>
+      <w:r>
+        <w:t>(</w:t>
+      </w:r>
+      <w:r>
+        <w:t>the a</w:t>
+      </w:r>
+      <w:r>
+        <w:t>ltered roster file “</w:t>
+      </w:r>
+      <w:proofErr w:type="spellStart"/>
+      <w:r>
+        <w:t>latest.ros</w:t>
+      </w:r>
+      <w:proofErr w:type="spellEnd"/>
+      <w:r>
+        <w:t>”)</w:t>
+      </w:r>
+      <w:r>
+        <w:t xml:space="preserve"> and test it in Madden NFL 08 to make sure it can be read and used in setting up a franchise mode.</w:t>
+      </w:r>
+      <w:r>
+        <w:t xml:space="preserve"> </w:t>
+      </w:r>
+    </w:p>
+    <w:p>
+      <w:pPr>
+        <w:pStyle w:val="ListParagraph"/>
+        <w:numPr>
+          <w:ilvl w:val="0"/>
+          <w:numId w:val="1"/>
+        </w:numPr>
+      </w:pPr>
+      <w:r>
+        <w:t xml:space="preserve">Make any refinements to the altered roster file through the </w:t>
+      </w:r>
+      <w:proofErr w:type="spellStart"/>
+      <w:r>
+        <w:t>MaddenAmp</w:t>
+      </w:r>
+      <w:proofErr w:type="spellEnd"/>
+      <w:r>
+        <w:t xml:space="preserve"> application.</w:t>
+      </w:r>
+      <w:bookmarkStart w:id="0" w:name="_GoBack"/>
+      <w:bookmarkEnd w:id="0"/>
     </w:p>
     <w:sectPr>
       <w:pgSz w:w="12240" w:h="15840"/>
@@ -1092,7 +1233,7 @@
 </file>
 
 <file path=word/numbering.xml><?xml version="1.0" encoding="utf-8"?>
-<w:numbering xmlns:wpc="http://schemas.microsoft.com/office/word/2010/wordprocessingCanvas" xmlns:cx="http://schemas.microsoft.com/office/drawing/2014/chartex" xmlns:cx1="http://schemas.microsoft.com/office/drawing/2015/9/8/chartex" xmlns:mc="http://schemas.openxmlformats.org/markup-compatibility/2006" xmlns:o="urn:schemas-microsoft-com:office:office" xmlns:r="http://schemas.openxmlformats.org/officeDocument/2006/relationships" xmlns:m="http://schemas.openxmlformats.org/officeDocument/2006/math" xmlns:v="urn:schemas-microsoft-com:vml" xmlns:wp14="http://schemas.microsoft.com/office/word/2010/wordprocessingDrawing" xmlns:wp="http://schemas.openxmlformats.org/drawingml/2006/wordprocessingDrawing" xmlns:w10="urn:schemas-microsoft-com:office:word" xmlns:w="http://schemas.openxmlformats.org/wordprocessingml/2006/main" xmlns:w14="http://schemas.microsoft.com/office/word/2010/wordml" xmlns:w15="http://schemas.microsoft.com/office/word/2012/wordml" xmlns:w16se="http://schemas.microsoft.com/office/word/2015/wordml/symex" xmlns:wpg="http://schemas.microsoft.com/office/word/2010/wordprocessingGroup" xmlns:wpi="http://schemas.microsoft.com/office/word/2010/wordprocessingInk" xmlns:wne="http://schemas.microsoft.com/office/word/2006/wordml" xmlns:wps="http://schemas.microsoft.com/office/word/2010/wordprocessingShape" mc:Ignorable="w14 w15 w16se wp14">
+<w:numbering xmlns:wpc="http://schemas.microsoft.com/office/word/2010/wordprocessingCanvas" xmlns:cx="http://schemas.microsoft.com/office/drawing/2014/chartex" xmlns:cx1="http://schemas.microsoft.com/office/drawing/2015/9/8/chartex" xmlns:cx2="http://schemas.microsoft.com/office/drawing/2015/10/21/chartex" xmlns:cx3="http://schemas.microsoft.com/office/drawing/2016/5/9/chartex" xmlns:cx4="http://schemas.microsoft.com/office/drawing/2016/5/10/chartex" xmlns:cx5="http://schemas.microsoft.com/office/drawing/2016/5/11/chartex" xmlns:cx6="http://schemas.microsoft.com/office/drawing/2016/5/12/chartex" xmlns:cx7="http://schemas.microsoft.com/office/drawing/2016/5/13/chartex" xmlns:cx8="http://schemas.microsoft.com/office/drawing/2016/5/14/chartex" xmlns:mc="http://schemas.openxmlformats.org/markup-compatibility/2006" xmlns:aink="http://schemas.microsoft.com/office/drawing/2016/ink" xmlns:am3d="http://schemas.microsoft.com/office/drawing/2017/model3d" xmlns:o="urn:schemas-microsoft-com:office:office" xmlns:r="http://schemas.openxmlformats.org/officeDocument/2006/relationships" xmlns:m="http://schemas.openxmlformats.org/officeDocument/2006/math" xmlns:v="urn:schemas-microsoft-com:vml" xmlns:wp14="http://schemas.microsoft.com/office/word/2010/wordprocessingDrawing" xmlns:wp="http://schemas.openxmlformats.org/drawingml/2006/wordprocessingDrawing" xmlns:w10="urn:schemas-microsoft-com:office:word" xmlns:w="http://schemas.openxmlformats.org/wordprocessingml/2006/main" xmlns:w14="http://schemas.microsoft.com/office/word/2010/wordml" xmlns:w15="http://schemas.microsoft.com/office/word/2012/wordml" xmlns:w16cid="http://schemas.microsoft.com/office/word/2016/wordml/cid" xmlns:w16se="http://schemas.microsoft.com/office/word/2015/wordml/symex" xmlns:wpg="http://schemas.microsoft.com/office/word/2010/wordprocessingGroup" xmlns:wpi="http://schemas.microsoft.com/office/word/2010/wordprocessingInk" xmlns:wne="http://schemas.microsoft.com/office/word/2006/wordml" xmlns:wps="http://schemas.microsoft.com/office/word/2010/wordprocessingShape" mc:Ignorable="w14 w15 w16se w16cid wp14">
   <w:abstractNum w:abstractNumId="0" w15:restartNumberingAfterBreak="0">
     <w:nsid w:val="5AD849A0"/>
     <w:multiLevelType w:val="hybridMultilevel"/>
@@ -1302,7 +1443,7 @@
 </file>
 
 <file path=word/styles.xml><?xml version="1.0" encoding="utf-8"?>
-<w:styles xmlns:mc="http://schemas.openxmlformats.org/markup-compatibility/2006" xmlns:r="http://schemas.openxmlformats.org/officeDocument/2006/relationships" xmlns:w="http://schemas.openxmlformats.org/wordprocessingml/2006/main" xmlns:w14="http://schemas.microsoft.com/office/word/2010/wordml" xmlns:w15="http://schemas.microsoft.com/office/word/2012/wordml" xmlns:w16se="http://schemas.microsoft.com/office/word/2015/wordml/symex" mc:Ignorable="w14 w15 w16se">
+<w:styles xmlns:mc="http://schemas.openxmlformats.org/markup-compatibility/2006" xmlns:r="http://schemas.openxmlformats.org/officeDocument/2006/relationships" xmlns:w="http://schemas.openxmlformats.org/wordprocessingml/2006/main" xmlns:w14="http://schemas.microsoft.com/office/word/2010/wordml" xmlns:w15="http://schemas.microsoft.com/office/word/2012/wordml" xmlns:w16cid="http://schemas.microsoft.com/office/word/2016/wordml/cid" xmlns:w16se="http://schemas.microsoft.com/office/word/2015/wordml/symex" mc:Ignorable="w14 w15 w16se w16cid">
   <w:docDefaults>
     <w:rPrDefault>
       <w:rPr>
@@ -1318,7 +1459,7 @@
       </w:pPr>
     </w:pPrDefault>
   </w:docDefaults>
-  <w:latentStyles w:defLockedState="0" w:defUIPriority="99" w:defSemiHidden="0" w:defUnhideWhenUsed="0" w:defQFormat="0" w:count="371">
+  <w:latentStyles w:defLockedState="0" w:defUIPriority="99" w:defSemiHidden="0" w:defUnhideWhenUsed="0" w:defQFormat="0" w:count="375">
     <w:lsdException w:name="Normal" w:uiPriority="0" w:qFormat="1"/>
     <w:lsdException w:name="heading 1" w:uiPriority="9" w:qFormat="1"/>
     <w:lsdException w:name="heading 2" w:semiHidden="1" w:uiPriority="9" w:unhideWhenUsed="1" w:qFormat="1"/>
@@ -1424,7 +1565,6 @@
     <w:lsdException w:name="HTML Sample" w:semiHidden="1" w:unhideWhenUsed="1"/>
     <w:lsdException w:name="HTML Typewriter" w:semiHidden="1" w:unhideWhenUsed="1"/>
     <w:lsdException w:name="HTML Variable" w:semiHidden="1" w:unhideWhenUsed="1"/>
-    <w:lsdException w:name="Normal Table" w:semiHidden="1" w:unhideWhenUsed="1"/>
     <w:lsdException w:name="annotation subject" w:semiHidden="1" w:unhideWhenUsed="1"/>
     <w:lsdException w:name="No List" w:semiHidden="1" w:unhideWhenUsed="1"/>
     <w:lsdException w:name="Outline List 1" w:semiHidden="1" w:unhideWhenUsed="1"/>
@@ -1468,10 +1608,8 @@
     <w:lsdException w:name="Table Elegant" w:semiHidden="1" w:unhideWhenUsed="1"/>
     <w:lsdException w:name="Table Professional" w:semiHidden="1" w:unhideWhenUsed="1"/>
     <w:lsdException w:name="Table Subtle 1" w:semiHidden="1" w:unhideWhenUsed="1"/>
-    <w:lsdException w:name="Table Subtle 2" w:semiHidden="1" w:unhideWhenUsed="1"/>
     <w:lsdException w:name="Table Web 1" w:semiHidden="1" w:unhideWhenUsed="1"/>
     <w:lsdException w:name="Table Web 2" w:semiHidden="1" w:unhideWhenUsed="1"/>
-    <w:lsdException w:name="Table Web 3" w:semiHidden="1" w:unhideWhenUsed="1"/>
     <w:lsdException w:name="Balloon Text" w:semiHidden="1" w:unhideWhenUsed="1"/>
     <w:lsdException w:name="Table Grid" w:uiPriority="39"/>
     <w:lsdException w:name="Table Theme" w:semiHidden="1" w:unhideWhenUsed="1"/>
@@ -1690,6 +1828,10 @@
     <w:lsdException w:name="List Table 5 Dark Accent 6" w:uiPriority="50"/>
     <w:lsdException w:name="List Table 6 Colorful Accent 6" w:uiPriority="51"/>
     <w:lsdException w:name="List Table 7 Colorful Accent 6" w:uiPriority="52"/>
+    <w:lsdException w:name="Mention" w:semiHidden="1" w:unhideWhenUsed="1"/>
+    <w:lsdException w:name="Smart Hyperlink" w:semiHidden="1" w:unhideWhenUsed="1"/>
+    <w:lsdException w:name="Hashtag" w:semiHidden="1" w:unhideWhenUsed="1"/>
+    <w:lsdException w:name="Unresolved Mention" w:semiHidden="1" w:unhideWhenUsed="1"/>
   </w:latentStyles>
   <w:style w:type="paragraph" w:default="1" w:styleId="Normal">
     <w:name w:val="Normal"/>

</xml_diff>